<commit_message>
added textures and fixed crowd
</commit_message>
<xml_diff>
--- a/Combined/Feature Report.docx
+++ b/Combined/Feature Report.docx
@@ -83,7 +83,47 @@
           <w:sz w:val="36"/>
           <w:szCs w:val="36"/>
         </w:rPr>
-        <w:t xml:space="preserve">Al-Hassan Mohammad, w16020122, Efstathios Efstathiou, Alexandros </w:t>
+        <w:t xml:space="preserve">Al-Hassan Mohammad, w16020122, </w:t>
+      </w:r>
+      <w:proofErr w:type="spellStart"/>
+      <w:r>
+        <w:rPr>
+          <w:rFonts w:asciiTheme="minorBidi" w:hAnsiTheme="minorBidi"/>
+          <w:b/>
+          <w:sz w:val="36"/>
+          <w:szCs w:val="36"/>
+        </w:rPr>
+        <w:t>Efstathios</w:t>
+      </w:r>
+      <w:proofErr w:type="spellEnd"/>
+      <w:r>
+        <w:rPr>
+          <w:rFonts w:asciiTheme="minorBidi" w:hAnsiTheme="minorBidi"/>
+          <w:b/>
+          <w:sz w:val="36"/>
+          <w:szCs w:val="36"/>
+        </w:rPr>
+        <w:t xml:space="preserve"> </w:t>
+      </w:r>
+      <w:proofErr w:type="spellStart"/>
+      <w:r>
+        <w:rPr>
+          <w:rFonts w:asciiTheme="minorBidi" w:hAnsiTheme="minorBidi"/>
+          <w:b/>
+          <w:sz w:val="36"/>
+          <w:szCs w:val="36"/>
+        </w:rPr>
+        <w:t>Efstathiou</w:t>
+      </w:r>
+      <w:proofErr w:type="spellEnd"/>
+      <w:r>
+        <w:rPr>
+          <w:rFonts w:asciiTheme="minorBidi" w:hAnsiTheme="minorBidi"/>
+          <w:b/>
+          <w:sz w:val="36"/>
+          <w:szCs w:val="36"/>
+        </w:rPr>
+        <w:t xml:space="preserve">, Alexandros </w:t>
       </w:r>
     </w:p>
     <w:p>
@@ -300,7 +340,12 @@
         <w:pStyle w:val="Heading1"/>
       </w:pPr>
       <w:r>
-        <w:t>Student’s Proposed Features</w:t>
+        <w:t>Student’s Proposed Featur</w:t>
+      </w:r>
+      <w:bookmarkStart w:id="0" w:name="_GoBack"/>
+      <w:bookmarkEnd w:id="0"/>
+      <w:r>
+        <w:t>es</w:t>
       </w:r>
     </w:p>
     <w:p>
@@ -323,8 +368,21 @@
           <w:numId w:val="2"/>
         </w:numPr>
       </w:pPr>
-      <w:r>
-        <w:t xml:space="preserve">Efstathious Efstathiou </w:t>
+      <w:proofErr w:type="spellStart"/>
+      <w:r>
+        <w:t>Efstathious</w:t>
+      </w:r>
+      <w:proofErr w:type="spellEnd"/>
+      <w:r>
+        <w:t xml:space="preserve"> </w:t>
+      </w:r>
+      <w:proofErr w:type="spellStart"/>
+      <w:r>
+        <w:t>Efstathiou</w:t>
+      </w:r>
+      <w:proofErr w:type="spellEnd"/>
+      <w:r>
+        <w:t xml:space="preserve"> </w:t>
       </w:r>
     </w:p>
     <w:p>
@@ -335,9 +393,11 @@
           <w:numId w:val="2"/>
         </w:numPr>
       </w:pPr>
+      <w:proofErr w:type="spellStart"/>
       <w:r>
         <w:t>Lida</w:t>
       </w:r>
+      <w:proofErr w:type="spellEnd"/>
     </w:p>
     <w:p>
       <w:pPr>
@@ -350,8 +410,6 @@
       <w:r>
         <w:t>Alexandros</w:t>
       </w:r>
-      <w:bookmarkStart w:id="0" w:name="_GoBack"/>
-      <w:bookmarkEnd w:id="0"/>
     </w:p>
     <w:p/>
     <w:p/>
@@ -1382,7 +1440,7 @@
 </file>
 
 <file path=customXml/itemProps1.xml><?xml version="1.0" encoding="utf-8"?>
-<ds:datastoreItem xmlns:ds="http://schemas.openxmlformats.org/officeDocument/2006/customXml" ds:itemID="{98EC69CB-F89A-4E1E-9554-EA24436CE281}">
+<ds:datastoreItem xmlns:ds="http://schemas.openxmlformats.org/officeDocument/2006/customXml" ds:itemID="{4B31D730-001B-4209-83E8-A1F090171E63}">
   <ds:schemaRefs>
     <ds:schemaRef ds:uri="http://schemas.openxmlformats.org/officeDocument/2006/bibliography"/>
   </ds:schemaRefs>

</xml_diff>